<commit_message>
all files for milestone2 submit, wait for peer review
</commit_message>
<xml_diff>
--- a/Stat436/Group Project/Milestone2/Stat436 Project Milestone2 Write-Up.docx
+++ b/Stat436/Group Project/Milestone2/Stat436 Project Milestone2 Write-Up.docx
@@ -316,6 +316,18 @@
         </w:rPr>
         <w:t xml:space="preserve">Published Source Code: </w:t>
       </w:r>
+      <w:proofErr w:type="gramStart"/>
+      <w:r>
+        <w:rPr>
+          <w:rFonts w:ascii="Times New Roman" w:eastAsia="宋体" w:hAnsi="Times New Roman" w:cs="Times New Roman"/>
+          <w:color w:val="000000"/>
+          <w:kern w:val="0"/>
+          <w:sz w:val="24"/>
+          <w14:ligatures w14:val="none"/>
+        </w:rPr>
+        <w:t>https://github.com/pli233/Working/tree/main/Stat436/Group%20Project/Milestone2</w:t>
+      </w:r>
+      <w:proofErr w:type="gramEnd"/>
     </w:p>
     <w:p>
       <w:pPr>
@@ -523,19 +535,8 @@
           <w:sz w:val="24"/>
           <w14:ligatures w14:val="none"/>
         </w:rPr>
-        <w:t>Milestone 2 promises to unveil a comprehensive suite of visualization components. These components are intended to synthesize our research findings and demonstrate the efficacy of our Design Studio approach. Our objective extends beyond merely presenting the outcomes of exploratory design; we also seek to pave the way for a deeper and more informed understanding of the international education landscape.</w:t>
-      </w:r>
-    </w:p>
-    <w:p>
-      <w:pPr>
-        <w:widowControl/>
-        <w:rPr>
-          <w:rFonts w:ascii="Times New Roman" w:eastAsia="宋体" w:hAnsi="Times New Roman" w:cs="Times New Roman"/>
-          <w:kern w:val="0"/>
-          <w:sz w:val="24"/>
-          <w14:ligatures w14:val="none"/>
-        </w:rPr>
-      </w:pPr>
+        <w:t xml:space="preserve">Milestone 2 promises to unveil a comprehensive suite of visualization components. These components are intended to synthesize our research findings and demonstrate the efficacy of our Design Studio approach. Our objective extends beyond merely presenting the outcomes of exploratory design; we also seek to pave </w:t>
+      </w:r>
       <w:r>
         <w:rPr>
           <w:rFonts w:ascii="Times New Roman" w:eastAsia="宋体" w:hAnsi="Times New Roman" w:cs="Times New Roman"/>
@@ -544,13 +545,31 @@
           <w14:ligatures w14:val="none"/>
         </w:rPr>
         <w:lastRenderedPageBreak/>
-        <w:br w:type="page"/>
-      </w:r>
-    </w:p>
-    <w:p>
-      <w:pPr>
-        <w:widowControl/>
-        <w:spacing w:after="0" w:line="480" w:lineRule="auto"/>
+        <w:t>the way for a deeper and more informed understanding of the international education landscape.</w:t>
+      </w:r>
+    </w:p>
+    <w:p>
+      <w:pPr>
+        <w:widowControl/>
+        <w:rPr>
+          <w:rFonts w:ascii="Times New Roman" w:eastAsia="宋体" w:hAnsi="Times New Roman" w:cs="Times New Roman"/>
+          <w:kern w:val="0"/>
+          <w:sz w:val="24"/>
+          <w14:ligatures w14:val="none"/>
+        </w:rPr>
+      </w:pPr>
+    </w:p>
+    <w:p>
+      <w:pPr>
+        <w:widowControl/>
+        <w:rPr>
+          <w:rFonts w:ascii="Times New Roman" w:eastAsia="宋体" w:hAnsi="Times New Roman" w:cs="Times New Roman"/>
+          <w:kern w:val="0"/>
+          <w:sz w:val="24"/>
+          <w14:ligatures w14:val="none"/>
+        </w:rPr>
+      </w:pPr>
+      <w:r>
         <w:rPr>
           <w:rFonts w:ascii="Times New Roman" w:eastAsia="宋体" w:hAnsi="Times New Roman" w:cs="Times New Roman"/>
           <w:b/>
@@ -559,6 +578,204 @@
           <w:sz w:val="24"/>
           <w14:ligatures w14:val="none"/>
         </w:rPr>
+        <w:t>Choice of Design Prototypes</w:t>
+      </w:r>
+    </w:p>
+    <w:p>
+      <w:pPr>
+        <w:widowControl/>
+        <w:spacing w:after="0" w:line="480" w:lineRule="auto"/>
+        <w:ind w:firstLine="420"/>
+        <w:rPr>
+          <w:rFonts w:ascii="Times New Roman" w:eastAsia="宋体" w:hAnsi="Times New Roman" w:cs="Times New Roman"/>
+          <w:kern w:val="0"/>
+          <w:sz w:val="24"/>
+          <w14:ligatures w14:val="none"/>
+        </w:rPr>
+      </w:pPr>
+      <w:r>
+        <w:rPr>
+          <w:rFonts w:ascii="Times New Roman" w:eastAsia="宋体" w:hAnsi="Times New Roman" w:cs="Times New Roman"/>
+          <w:kern w:val="0"/>
+          <w:sz w:val="24"/>
+          <w14:ligatures w14:val="none"/>
+        </w:rPr>
+        <w:t xml:space="preserve">We take the advantage of </w:t>
+      </w:r>
+      <w:r>
+        <w:rPr>
+          <w:rFonts w:ascii="Times New Roman" w:eastAsia="宋体" w:hAnsi="Times New Roman" w:cs="Times New Roman"/>
+          <w:kern w:val="0"/>
+          <w:sz w:val="24"/>
+          <w14:ligatures w14:val="none"/>
+        </w:rPr>
+        <w:t xml:space="preserve">Shiny </w:t>
+      </w:r>
+      <w:r>
+        <w:rPr>
+          <w:rFonts w:ascii="Times New Roman" w:eastAsia="宋体" w:hAnsi="Times New Roman" w:cs="Times New Roman"/>
+          <w:kern w:val="0"/>
+          <w:sz w:val="24"/>
+          <w14:ligatures w14:val="none"/>
+        </w:rPr>
+        <w:t xml:space="preserve">web </w:t>
+      </w:r>
+      <w:r>
+        <w:rPr>
+          <w:rFonts w:ascii="Times New Roman" w:eastAsia="宋体" w:hAnsi="Times New Roman" w:cs="Times New Roman"/>
+          <w:kern w:val="0"/>
+          <w:sz w:val="24"/>
+          <w14:ligatures w14:val="none"/>
+        </w:rPr>
+        <w:t xml:space="preserve">application </w:t>
+      </w:r>
+      <w:r>
+        <w:rPr>
+          <w:rFonts w:ascii="Times New Roman" w:eastAsia="宋体" w:hAnsi="Times New Roman" w:cs="Times New Roman"/>
+          <w:kern w:val="0"/>
+          <w:sz w:val="24"/>
+          <w14:ligatures w14:val="none"/>
+        </w:rPr>
+        <w:t xml:space="preserve">as the main user interface. </w:t>
+      </w:r>
+      <w:r>
+        <w:rPr>
+          <w:rFonts w:ascii="Times New Roman" w:eastAsia="宋体" w:hAnsi="Times New Roman" w:cs="Times New Roman"/>
+          <w:kern w:val="0"/>
+          <w:sz w:val="24"/>
+          <w14:ligatures w14:val="none"/>
+        </w:rPr>
+        <w:t xml:space="preserve">It offers a clean, intuitive interface that encourages deep exploration of international student data. The layout, with its clear headers, sidebars, and body sections, is streamlined for </w:t>
+      </w:r>
+      <w:r>
+        <w:rPr>
+          <w:rFonts w:ascii="Times New Roman" w:eastAsia="宋体" w:hAnsi="Times New Roman" w:cs="Times New Roman"/>
+          <w:kern w:val="0"/>
+          <w:sz w:val="24"/>
+          <w14:ligatures w14:val="none"/>
+        </w:rPr>
+        <w:t>easy</w:t>
+      </w:r>
+      <w:r>
+        <w:rPr>
+          <w:rFonts w:ascii="Times New Roman" w:eastAsia="宋体" w:hAnsi="Times New Roman" w:cs="Times New Roman"/>
+          <w:kern w:val="0"/>
+          <w:sz w:val="24"/>
+          <w14:ligatures w14:val="none"/>
+        </w:rPr>
+        <w:t xml:space="preserve"> navigation and comprehensive analysis.</w:t>
+      </w:r>
+      <w:r>
+        <w:rPr>
+          <w:rFonts w:ascii="Times New Roman" w:eastAsia="宋体" w:hAnsi="Times New Roman" w:cs="Times New Roman"/>
+          <w:kern w:val="0"/>
+          <w:sz w:val="24"/>
+          <w14:ligatures w14:val="none"/>
+        </w:rPr>
+        <w:t xml:space="preserve"> W</w:t>
+      </w:r>
+      <w:r>
+        <w:rPr>
+          <w:rFonts w:ascii="Times New Roman" w:eastAsia="宋体" w:hAnsi="Times New Roman" w:cs="Times New Roman"/>
+          <w:kern w:val="0"/>
+          <w:sz w:val="24"/>
+          <w14:ligatures w14:val="none"/>
+        </w:rPr>
+        <w:t>ith a filtering feature prominently positioned on the left</w:t>
+      </w:r>
+      <w:r>
+        <w:rPr>
+          <w:rFonts w:ascii="Times New Roman" w:eastAsia="宋体" w:hAnsi="Times New Roman" w:cs="Times New Roman"/>
+          <w:kern w:val="0"/>
+          <w:sz w:val="24"/>
+          <w14:ligatures w14:val="none"/>
+        </w:rPr>
+        <w:t>, u</w:t>
+      </w:r>
+      <w:r>
+        <w:rPr>
+          <w:rFonts w:ascii="Times New Roman" w:eastAsia="宋体" w:hAnsi="Times New Roman" w:cs="Times New Roman"/>
+          <w:kern w:val="0"/>
+          <w:sz w:val="24"/>
+          <w14:ligatures w14:val="none"/>
+        </w:rPr>
+        <w:t xml:space="preserve">sers </w:t>
+      </w:r>
+      <w:r>
+        <w:rPr>
+          <w:rFonts w:ascii="Times New Roman" w:eastAsia="宋体" w:hAnsi="Times New Roman" w:cs="Times New Roman"/>
+          <w:kern w:val="0"/>
+          <w:sz w:val="24"/>
+          <w14:ligatures w14:val="none"/>
+        </w:rPr>
+        <w:t xml:space="preserve">are allowed </w:t>
+      </w:r>
+      <w:r>
+        <w:rPr>
+          <w:rFonts w:ascii="Times New Roman" w:eastAsia="宋体" w:hAnsi="Times New Roman" w:cs="Times New Roman"/>
+          <w:kern w:val="0"/>
+          <w:sz w:val="24"/>
+          <w14:ligatures w14:val="none"/>
+        </w:rPr>
+        <w:t xml:space="preserve">to adjust the time frame of the data under scrutiny, offering a range from 1998 to 2022. Such interactivity is </w:t>
+      </w:r>
+      <w:r>
+        <w:rPr>
+          <w:rFonts w:ascii="Times New Roman" w:eastAsia="宋体" w:hAnsi="Times New Roman" w:cs="Times New Roman"/>
+          <w:kern w:val="0"/>
+          <w:sz w:val="24"/>
+          <w14:ligatures w14:val="none"/>
+        </w:rPr>
+        <w:t>essential</w:t>
+      </w:r>
+      <w:r>
+        <w:rPr>
+          <w:rFonts w:ascii="Times New Roman" w:eastAsia="宋体" w:hAnsi="Times New Roman" w:cs="Times New Roman"/>
+          <w:kern w:val="0"/>
+          <w:sz w:val="24"/>
+          <w14:ligatures w14:val="none"/>
+        </w:rPr>
+        <w:t xml:space="preserve">, </w:t>
+      </w:r>
+      <w:r>
+        <w:rPr>
+          <w:rFonts w:ascii="Times New Roman" w:eastAsia="宋体" w:hAnsi="Times New Roman" w:cs="Times New Roman"/>
+          <w:kern w:val="0"/>
+          <w:sz w:val="24"/>
+          <w14:ligatures w14:val="none"/>
+        </w:rPr>
+        <w:t>allowing users t</w:t>
+      </w:r>
+      <w:r>
+        <w:rPr>
+          <w:rFonts w:ascii="Times New Roman" w:eastAsia="宋体" w:hAnsi="Times New Roman" w:cs="Times New Roman"/>
+          <w:kern w:val="0"/>
+          <w:sz w:val="24"/>
+          <w14:ligatures w14:val="none"/>
+        </w:rPr>
+        <w:t>o hover</w:t>
+      </w:r>
+      <w:r>
+        <w:rPr>
+          <w:rFonts w:ascii="Times New Roman" w:eastAsia="宋体" w:hAnsi="Times New Roman" w:cs="Times New Roman"/>
+          <w:kern w:val="0"/>
+          <w:sz w:val="24"/>
+          <w14:ligatures w14:val="none"/>
+        </w:rPr>
+        <w:t xml:space="preserve"> on specific temporal data segments, enhancing the application's utility for trend analysis and strategic planning.</w:t>
+      </w:r>
+    </w:p>
+    <w:p>
+      <w:pPr>
+        <w:widowControl/>
+        <w:spacing w:after="0" w:line="480" w:lineRule="auto"/>
+        <w:ind w:firstLine="420"/>
+        <w:rPr>
+          <w:rFonts w:ascii="Times New Roman" w:eastAsia="宋体" w:hAnsi="Times New Roman" w:cs="Times New Roman"/>
+          <w:kern w:val="0"/>
+          <w:sz w:val="24"/>
+          <w14:ligatures w14:val="none"/>
+        </w:rPr>
       </w:pPr>
       <w:r>
         <w:rPr>
@@ -569,8 +786,16 @@
           <w:sz w:val="24"/>
           <w14:ligatures w14:val="none"/>
         </w:rPr>
-        <w:lastRenderedPageBreak/>
-        <w:t>Choice of Design Prototypes</w:t>
+        <w:t>Prototype 1 (Pie Chart for Source of Fund)</w:t>
+      </w:r>
+      <w:r>
+        <w:rPr>
+          <w:rFonts w:ascii="Times New Roman" w:eastAsia="宋体" w:hAnsi="Times New Roman" w:cs="Times New Roman"/>
+          <w:kern w:val="0"/>
+          <w:sz w:val="24"/>
+          <w14:ligatures w14:val="none"/>
+        </w:rPr>
+        <w:t>: Selected for its adeptness at representing categorical distributions, the pie chart is an embodiment of simplicity and clarity. It serves as a mirror reflecting the diverse financial support systems of international students, visually partitioning the data to underscore the proportions and influence of each funding source. This pie chart transcends mere aesthetics; it becomes an analytical tool for stakeholders, illuminating the economic currents shaping educational journeys.</w:t>
       </w:r>
     </w:p>
     <w:p>
@@ -592,231 +817,14 @@
           <w:sz w:val="24"/>
           <w14:ligatures w14:val="none"/>
         </w:rPr>
-        <w:t xml:space="preserve">We take the advantage of </w:t>
-      </w:r>
-      <w:r>
-        <w:rPr>
-          <w:rFonts w:ascii="Times New Roman" w:eastAsia="宋体" w:hAnsi="Times New Roman" w:cs="Times New Roman"/>
-          <w:kern w:val="0"/>
-          <w:sz w:val="24"/>
-          <w14:ligatures w14:val="none"/>
-        </w:rPr>
-        <w:t xml:space="preserve">Shiny </w:t>
-      </w:r>
-      <w:r>
-        <w:rPr>
-          <w:rFonts w:ascii="Times New Roman" w:eastAsia="宋体" w:hAnsi="Times New Roman" w:cs="Times New Roman"/>
-          <w:kern w:val="0"/>
-          <w:sz w:val="24"/>
-          <w14:ligatures w14:val="none"/>
-        </w:rPr>
-        <w:t xml:space="preserve">web </w:t>
-      </w:r>
-      <w:r>
-        <w:rPr>
-          <w:rFonts w:ascii="Times New Roman" w:eastAsia="宋体" w:hAnsi="Times New Roman" w:cs="Times New Roman"/>
-          <w:kern w:val="0"/>
-          <w:sz w:val="24"/>
-          <w14:ligatures w14:val="none"/>
-        </w:rPr>
-        <w:t xml:space="preserve">application </w:t>
-      </w:r>
-      <w:r>
-        <w:rPr>
-          <w:rFonts w:ascii="Times New Roman" w:eastAsia="宋体" w:hAnsi="Times New Roman" w:cs="Times New Roman"/>
-          <w:kern w:val="0"/>
-          <w:sz w:val="24"/>
-          <w14:ligatures w14:val="none"/>
-        </w:rPr>
-        <w:t xml:space="preserve">as the main user interface. </w:t>
-      </w:r>
-      <w:r>
-        <w:rPr>
-          <w:rFonts w:ascii="Times New Roman" w:eastAsia="宋体" w:hAnsi="Times New Roman" w:cs="Times New Roman"/>
-          <w:kern w:val="0"/>
-          <w:sz w:val="24"/>
-          <w14:ligatures w14:val="none"/>
-        </w:rPr>
-        <w:t xml:space="preserve">It offers a clean, intuitive interface that encourages deep exploration of international student data. The layout, with its clear headers, sidebars, and body sections, is streamlined for </w:t>
-      </w:r>
-      <w:r>
-        <w:rPr>
-          <w:rFonts w:ascii="Times New Roman" w:eastAsia="宋体" w:hAnsi="Times New Roman" w:cs="Times New Roman"/>
-          <w:kern w:val="0"/>
-          <w:sz w:val="24"/>
-          <w14:ligatures w14:val="none"/>
-        </w:rPr>
-        <w:t>easy</w:t>
-      </w:r>
-      <w:r>
-        <w:rPr>
-          <w:rFonts w:ascii="Times New Roman" w:eastAsia="宋体" w:hAnsi="Times New Roman" w:cs="Times New Roman"/>
-          <w:kern w:val="0"/>
-          <w:sz w:val="24"/>
-          <w14:ligatures w14:val="none"/>
-        </w:rPr>
-        <w:t xml:space="preserve"> navigation and comprehensive analysis.</w:t>
-      </w:r>
-      <w:r>
-        <w:rPr>
-          <w:rFonts w:ascii="Times New Roman" w:eastAsia="宋体" w:hAnsi="Times New Roman" w:cs="Times New Roman"/>
-          <w:kern w:val="0"/>
-          <w:sz w:val="24"/>
-          <w14:ligatures w14:val="none"/>
-        </w:rPr>
-        <w:t xml:space="preserve"> W</w:t>
-      </w:r>
-      <w:r>
-        <w:rPr>
-          <w:rFonts w:ascii="Times New Roman" w:eastAsia="宋体" w:hAnsi="Times New Roman" w:cs="Times New Roman"/>
-          <w:kern w:val="0"/>
-          <w:sz w:val="24"/>
-          <w14:ligatures w14:val="none"/>
-        </w:rPr>
-        <w:t>ith a filtering feature prominently positioned on the left</w:t>
-      </w:r>
-      <w:r>
-        <w:rPr>
-          <w:rFonts w:ascii="Times New Roman" w:eastAsia="宋体" w:hAnsi="Times New Roman" w:cs="Times New Roman"/>
-          <w:kern w:val="0"/>
-          <w:sz w:val="24"/>
-          <w14:ligatures w14:val="none"/>
-        </w:rPr>
-        <w:t>, u</w:t>
-      </w:r>
-      <w:r>
-        <w:rPr>
-          <w:rFonts w:ascii="Times New Roman" w:eastAsia="宋体" w:hAnsi="Times New Roman" w:cs="Times New Roman"/>
-          <w:kern w:val="0"/>
-          <w:sz w:val="24"/>
-          <w14:ligatures w14:val="none"/>
-        </w:rPr>
-        <w:t xml:space="preserve">sers </w:t>
-      </w:r>
-      <w:r>
-        <w:rPr>
-          <w:rFonts w:ascii="Times New Roman" w:eastAsia="宋体" w:hAnsi="Times New Roman" w:cs="Times New Roman"/>
-          <w:kern w:val="0"/>
-          <w:sz w:val="24"/>
-          <w14:ligatures w14:val="none"/>
-        </w:rPr>
-        <w:t xml:space="preserve">are allowed </w:t>
-      </w:r>
-      <w:r>
-        <w:rPr>
-          <w:rFonts w:ascii="Times New Roman" w:eastAsia="宋体" w:hAnsi="Times New Roman" w:cs="Times New Roman"/>
-          <w:kern w:val="0"/>
-          <w:sz w:val="24"/>
-          <w14:ligatures w14:val="none"/>
-        </w:rPr>
-        <w:t xml:space="preserve">to adjust the time frame of the data under scrutiny, offering a range from 1998 to 2022. Such interactivity is </w:t>
-      </w:r>
-      <w:r>
-        <w:rPr>
-          <w:rFonts w:ascii="Times New Roman" w:eastAsia="宋体" w:hAnsi="Times New Roman" w:cs="Times New Roman"/>
-          <w:kern w:val="0"/>
-          <w:sz w:val="24"/>
-          <w14:ligatures w14:val="none"/>
-        </w:rPr>
-        <w:t>essential</w:t>
-      </w:r>
-      <w:r>
-        <w:rPr>
-          <w:rFonts w:ascii="Times New Roman" w:eastAsia="宋体" w:hAnsi="Times New Roman" w:cs="Times New Roman"/>
-          <w:kern w:val="0"/>
-          <w:sz w:val="24"/>
-          <w14:ligatures w14:val="none"/>
-        </w:rPr>
-        <w:t xml:space="preserve">, </w:t>
-      </w:r>
-      <w:r>
-        <w:rPr>
-          <w:rFonts w:ascii="Times New Roman" w:eastAsia="宋体" w:hAnsi="Times New Roman" w:cs="Times New Roman"/>
-          <w:kern w:val="0"/>
-          <w:sz w:val="24"/>
-          <w14:ligatures w14:val="none"/>
-        </w:rPr>
-        <w:t>allowing users t</w:t>
-      </w:r>
-      <w:r>
-        <w:rPr>
-          <w:rFonts w:ascii="Times New Roman" w:eastAsia="宋体" w:hAnsi="Times New Roman" w:cs="Times New Roman"/>
-          <w:kern w:val="0"/>
-          <w:sz w:val="24"/>
-          <w14:ligatures w14:val="none"/>
-        </w:rPr>
-        <w:t>o hover</w:t>
-      </w:r>
-      <w:r>
-        <w:rPr>
-          <w:rFonts w:ascii="Times New Roman" w:eastAsia="宋体" w:hAnsi="Times New Roman" w:cs="Times New Roman"/>
-          <w:kern w:val="0"/>
-          <w:sz w:val="24"/>
-          <w14:ligatures w14:val="none"/>
-        </w:rPr>
-        <w:t xml:space="preserve"> on specific temporal data segments, enhancing the application's utility for trend analysis and strategic planning.</w:t>
-      </w:r>
-    </w:p>
-    <w:p>
-      <w:pPr>
-        <w:widowControl/>
-        <w:spacing w:after="0" w:line="480" w:lineRule="auto"/>
-        <w:ind w:firstLine="420"/>
-        <w:rPr>
-          <w:rFonts w:ascii="Times New Roman" w:eastAsia="宋体" w:hAnsi="Times New Roman" w:cs="Times New Roman"/>
-          <w:kern w:val="0"/>
-          <w:sz w:val="24"/>
-          <w14:ligatures w14:val="none"/>
-        </w:rPr>
-      </w:pPr>
-      <w:r>
-        <w:rPr>
-          <w:rFonts w:ascii="Times New Roman" w:eastAsia="宋体" w:hAnsi="Times New Roman" w:cs="Times New Roman"/>
-          <w:b/>
-          <w:bCs/>
-          <w:kern w:val="0"/>
-          <w:sz w:val="24"/>
-          <w14:ligatures w14:val="none"/>
-        </w:rPr>
-        <w:t>Prototype 1 (Pie Chart for Source of Fund)</w:t>
-      </w:r>
-      <w:r>
-        <w:rPr>
-          <w:rFonts w:ascii="Times New Roman" w:eastAsia="宋体" w:hAnsi="Times New Roman" w:cs="Times New Roman"/>
-          <w:kern w:val="0"/>
-          <w:sz w:val="24"/>
-          <w14:ligatures w14:val="none"/>
-        </w:rPr>
-        <w:t>: Selected for its adeptness at representing categorical distributions, the pie chart is an embodiment of simplicity and clarity. It serves as a mirror reflecting the diverse financial support systems of international students, visually partitioning the data to underscore the proportions and influence of each funding source. This pie chart transcends mere aesthetics; it becomes an analytical tool for stakeholders, illuminating the economic currents shaping educational journeys.</w:t>
-      </w:r>
-    </w:p>
-    <w:p>
-      <w:pPr>
-        <w:widowControl/>
-        <w:spacing w:after="0" w:line="480" w:lineRule="auto"/>
-        <w:ind w:firstLine="420"/>
-        <w:rPr>
-          <w:rFonts w:ascii="Times New Roman" w:eastAsia="宋体" w:hAnsi="Times New Roman" w:cs="Times New Roman"/>
-          <w:kern w:val="0"/>
-          <w:sz w:val="24"/>
-          <w14:ligatures w14:val="none"/>
-        </w:rPr>
-      </w:pPr>
-      <w:r>
-        <w:rPr>
-          <w:rFonts w:ascii="Times New Roman" w:eastAsia="宋体" w:hAnsi="Times New Roman" w:cs="Times New Roman"/>
-          <w:kern w:val="0"/>
-          <w:sz w:val="24"/>
-          <w14:ligatures w14:val="none"/>
-        </w:rPr>
         <w:drawing>
-          <wp:anchor distT="0" distB="0" distL="114300" distR="114300" simplePos="0" relativeHeight="251661312" behindDoc="0" locked="0" layoutInCell="1" allowOverlap="1" wp14:anchorId="245B796D" wp14:editId="03C75B5B">
+          <wp:anchor distT="0" distB="0" distL="114300" distR="114300" simplePos="0" relativeHeight="251661312" behindDoc="0" locked="0" layoutInCell="1" allowOverlap="1" wp14:anchorId="245B796D" wp14:editId="1FA56870">
             <wp:simplePos x="0" y="0"/>
             <wp:positionH relativeFrom="margin">
-              <wp:posOffset>-2540</wp:posOffset>
+              <wp:align>right</wp:align>
             </wp:positionH>
             <wp:positionV relativeFrom="paragraph">
-              <wp:posOffset>272844</wp:posOffset>
+              <wp:posOffset>129705</wp:posOffset>
             </wp:positionV>
             <wp:extent cx="5274310" cy="1836420"/>
             <wp:effectExtent l="0" t="0" r="2540" b="0"/>
@@ -877,48 +885,8 @@
       <w:pPr>
         <w:widowControl/>
         <w:spacing w:after="0" w:line="480" w:lineRule="auto"/>
-        <w:ind w:firstLine="420"/>
-        <w:rPr>
-          <w:rFonts w:ascii="Times New Roman" w:eastAsia="宋体" w:hAnsi="Times New Roman" w:cs="Times New Roman"/>
-          <w:kern w:val="0"/>
-          <w:sz w:val="24"/>
-          <w14:ligatures w14:val="none"/>
-        </w:rPr>
-      </w:pPr>
-    </w:p>
-    <w:p>
-      <w:pPr>
-        <w:widowControl/>
-        <w:spacing w:after="0" w:line="480" w:lineRule="auto"/>
-        <w:ind w:firstLine="420"/>
-        <w:rPr>
-          <w:rFonts w:ascii="Times New Roman" w:eastAsia="宋体" w:hAnsi="Times New Roman" w:cs="Times New Roman"/>
-          <w:kern w:val="0"/>
-          <w:sz w:val="24"/>
-          <w14:ligatures w14:val="none"/>
-        </w:rPr>
-      </w:pPr>
-    </w:p>
-    <w:p>
-      <w:pPr>
-        <w:widowControl/>
-        <w:spacing w:after="0" w:line="480" w:lineRule="auto"/>
-        <w:ind w:firstLine="420"/>
-        <w:rPr>
-          <w:rFonts w:ascii="Times New Roman" w:eastAsia="宋体" w:hAnsi="Times New Roman" w:cs="Times New Roman"/>
-          <w:kern w:val="0"/>
-          <w:sz w:val="24"/>
-          <w14:ligatures w14:val="none"/>
-        </w:rPr>
-      </w:pPr>
-    </w:p>
-    <w:p>
-      <w:pPr>
-        <w:widowControl/>
-        <w:spacing w:after="0" w:line="480" w:lineRule="auto"/>
-        <w:ind w:firstLine="420"/>
-        <w:rPr>
-          <w:rFonts w:ascii="Times New Roman" w:eastAsia="宋体" w:hAnsi="Times New Roman" w:cs="Times New Roman"/>
+        <w:rPr>
+          <w:rFonts w:ascii="Times New Roman" w:eastAsia="宋体" w:hAnsi="Times New Roman" w:cs="Times New Roman" w:hint="eastAsia"/>
           <w:kern w:val="0"/>
           <w:sz w:val="24"/>
           <w14:ligatures w14:val="none"/>
@@ -1955,7 +1923,27 @@
           <w:sz w:val="24"/>
           <w14:ligatures w14:val="none"/>
         </w:rPr>
-        <w:t xml:space="preserve"> efficiently represents the hierarchical breakdown of fields of study and majors, it may become cluttered with a large number of nodes and </w:t>
+        <w:t xml:space="preserve"> efficiently represents the hierarchical breakdown of fields of study and majors, it may become cluttered with </w:t>
+      </w:r>
+      <w:proofErr w:type="gramStart"/>
+      <w:r>
+        <w:rPr>
+          <w:rFonts w:ascii="Times New Roman" w:eastAsia="宋体" w:hAnsi="Times New Roman" w:cs="Times New Roman"/>
+          <w:kern w:val="0"/>
+          <w:sz w:val="24"/>
+          <w14:ligatures w14:val="none"/>
+        </w:rPr>
+        <w:t>a large number of</w:t>
+      </w:r>
+      <w:proofErr w:type="gramEnd"/>
+      <w:r>
+        <w:rPr>
+          <w:rFonts w:ascii="Times New Roman" w:eastAsia="宋体" w:hAnsi="Times New Roman" w:cs="Times New Roman"/>
+          <w:kern w:val="0"/>
+          <w:sz w:val="24"/>
+          <w14:ligatures w14:val="none"/>
+        </w:rPr>
+        <w:t xml:space="preserve"> nodes and </w:t>
       </w:r>
       <w:r>
         <w:rPr>

</xml_diff>